<commit_message>
Add fales for lab10
</commit_message>
<xml_diff>
--- a/labs/lab10/report/report.docx
+++ b/labs/lab10/report/report.docx
@@ -59,19 +59,19 @@
         <w:pStyle w:val="Author"/>
       </w:pPr>
       <w:r>
-        <w:t xml:space="preserve">Мазурский</w:t>
-      </w:r>
-      <w:r>
-        <w:t xml:space="preserve"> </w:t>
-      </w:r>
-      <w:r>
-        <w:t xml:space="preserve">Александр</w:t>
-      </w:r>
-      <w:r>
-        <w:t xml:space="preserve"> </w:t>
-      </w:r>
-      <w:r>
-        <w:t xml:space="preserve">Дмитриевич</w:t>
+        <w:t xml:space="preserve">Романова</w:t>
+      </w:r>
+      <w:r>
+        <w:t xml:space="preserve"> </w:t>
+      </w:r>
+      <w:r>
+        <w:t xml:space="preserve">Елизавета</w:t>
+      </w:r>
+      <w:r>
+        <w:t xml:space="preserve"> </w:t>
+      </w:r>
+      <w:r>
+        <w:t xml:space="preserve">Романовна</w:t>
       </w:r>
     </w:p>
     <w:sdt>

</xml_diff>